<commit_message>
assignment 2 commit 2
</commit_message>
<xml_diff>
--- a/Assignment.docx
+++ b/Assignment.docx
@@ -97,7 +97,6 @@
           <w:szCs w:val="26"/>
         </w:rPr>
       </w:pPr>
-      <w:bookmarkStart w:id="0" w:name="_GoBack"/>
       <w:r>
         <w:rPr>
           <w:rFonts w:ascii="Arial Black" w:eastAsia="Times New Roman" w:hAnsi="Arial Black" w:cs="Times New Roman"/>
@@ -125,17 +124,7 @@
           <w:sz w:val="26"/>
           <w:szCs w:val="26"/>
         </w:rPr>
-        <w:t xml:space="preserve">, we’re talking about running </w:t>
-      </w:r>
-      <w:bookmarkEnd w:id="0"/>
-      <w:r>
-        <w:rPr>
-          <w:rFonts w:ascii="Arial Black" w:eastAsia="Times New Roman" w:hAnsi="Arial Black" w:cs="Times New Roman"/>
-          <w:color w:val="404040"/>
-          <w:sz w:val="26"/>
-          <w:szCs w:val="26"/>
-        </w:rPr>
-        <w:t>code concurrently, or having multiple overlapping (in time) computations run on a single thread. Multithreading is a related, but distinct concept. Multithreading is ideal for when you’ve got computationally intensive tasks (so-called </w:t>
+        <w:t>, we’re talking about running code concurrently, or having multiple overlapping (in time) computations run on a single thread. Multithreading is a related, but distinct concept. Multithreading is ideal for when you’ve got computationally intensive tasks (so-called </w:t>
       </w:r>
       <w:r>
         <w:rPr>
@@ -177,6 +166,88 @@
         </w:rPr>
         <w:t>.</w:t>
       </w:r>
+    </w:p>
+    <w:p>
+      <w:pPr>
+        <w:shd w:val="clear" w:color="auto" w:fill="FFFFFF"/>
+        <w:spacing w:before="100" w:beforeAutospacing="1" w:after="100" w:afterAutospacing="1" w:line="240" w:lineRule="auto"/>
+        <w:rPr>
+          <w:rFonts w:ascii="Arial Black" w:eastAsia="Times New Roman" w:hAnsi="Arial Black" w:cs="Times New Roman"/>
+          <w:color w:val="404040"/>
+          <w:sz w:val="26"/>
+          <w:szCs w:val="26"/>
+        </w:rPr>
+      </w:pPr>
+      <w:r>
+        <w:rPr>
+          <w:rFonts w:ascii="Arial Black" w:eastAsia="Times New Roman" w:hAnsi="Arial Black" w:cs="Times New Roman"/>
+          <w:color w:val="404040"/>
+          <w:sz w:val="26"/>
+          <w:szCs w:val="26"/>
+        </w:rPr>
+        <w:t>So asynchronous programming lets us run multiple of these IO-</w:t>
+      </w:r>
+      <w:bookmarkStart w:id="0" w:name="_GoBack"/>
+      <w:bookmarkEnd w:id="0"/>
+      <w:r>
+        <w:rPr>
+          <w:rFonts w:ascii="Arial Black" w:eastAsia="Times New Roman" w:hAnsi="Arial Black" w:cs="Times New Roman"/>
+          <w:color w:val="404040"/>
+          <w:sz w:val="26"/>
+          <w:szCs w:val="26"/>
+        </w:rPr>
+        <w:t>bound computations at the same time on a single thread. They can run at the same time because when they’re waiting for a response, they’re just idle, so we can let the computer keep working on something that isn’t waiting. When we reach a point where we need the result of an asynchronous computation, we must </w:t>
+      </w:r>
+      <w:r>
+        <w:rPr>
+          <w:rFonts w:ascii="Arial Black" w:eastAsia="Times New Roman" w:hAnsi="Arial Black" w:cs="Courier New"/>
+          <w:color w:val="404040"/>
+          <w:sz w:val="23"/>
+          <w:szCs w:val="23"/>
+        </w:rPr>
+        <w:t>.await</w:t>
+      </w:r>
+      <w:r>
+        <w:rPr>
+          <w:rFonts w:ascii="Arial Black" w:eastAsia="Times New Roman" w:hAnsi="Arial Black" w:cs="Times New Roman"/>
+          <w:color w:val="404040"/>
+          <w:sz w:val="26"/>
+          <w:szCs w:val="26"/>
+        </w:rPr>
+        <w:t> it. In Rust, values that are ‘</w:t>
+      </w:r>
+      <w:proofErr w:type="spellStart"/>
+      <w:r>
+        <w:rPr>
+          <w:rFonts w:ascii="Arial Black" w:eastAsia="Times New Roman" w:hAnsi="Arial Black" w:cs="Times New Roman"/>
+          <w:color w:val="404040"/>
+          <w:sz w:val="26"/>
+          <w:szCs w:val="26"/>
+        </w:rPr>
+        <w:t>awaitable</w:t>
+      </w:r>
+      <w:proofErr w:type="spellEnd"/>
+      <w:r>
+        <w:rPr>
+          <w:rFonts w:ascii="Arial Black" w:eastAsia="Times New Roman" w:hAnsi="Arial Black" w:cs="Times New Roman"/>
+          <w:color w:val="404040"/>
+          <w:sz w:val="26"/>
+          <w:szCs w:val="26"/>
+        </w:rPr>
+        <w:t>’ are known as ‘futures’.</w:t>
+      </w:r>
+    </w:p>
+    <w:p>
+      <w:pPr>
+        <w:shd w:val="clear" w:color="auto" w:fill="FFFFFF"/>
+        <w:spacing w:before="100" w:beforeAutospacing="1" w:after="100" w:afterAutospacing="1" w:line="240" w:lineRule="auto"/>
+        <w:rPr>
+          <w:rFonts w:ascii="Arial Black" w:eastAsia="Times New Roman" w:hAnsi="Arial Black" w:cs="Times New Roman"/>
+          <w:color w:val="404040"/>
+          <w:sz w:val="26"/>
+          <w:szCs w:val="26"/>
+        </w:rPr>
+      </w:pPr>
     </w:p>
     <w:p/>
     <w:sectPr>

</xml_diff>

<commit_message>
assignment 2 commit 3
</commit_message>
<xml_diff>
--- a/Assignment.docx
+++ b/Assignment.docx
@@ -185,10 +185,17 @@
           <w:sz w:val="26"/>
           <w:szCs w:val="26"/>
         </w:rPr>
-        <w:t>So asynchronous programming lets us run multiple of these IO-</w:t>
-      </w:r>
-      <w:bookmarkStart w:id="0" w:name="_GoBack"/>
-      <w:bookmarkEnd w:id="0"/>
+        <w:t>So asynchronous programming lets us run multiple of these IO-bound computations at the same time on a single thread. They can run at the same time because when they’re waiting for a response, they’re just idle, so we can let the computer keep working on something that isn’t waiting. When we reach a point where we need the result of an asynchronous computation, we must </w:t>
+      </w:r>
+      <w:r>
+        <w:rPr>
+          <w:rFonts w:ascii="Arial Black" w:eastAsia="Times New Roman" w:hAnsi="Arial Black" w:cs="Courier New"/>
+          <w:color w:val="404040"/>
+          <w:sz w:val="23"/>
+          <w:szCs w:val="23"/>
+        </w:rPr>
+        <w:t>.await</w:t>
+      </w:r>
       <w:r>
         <w:rPr>
           <w:rFonts w:ascii="Arial Black" w:eastAsia="Times New Roman" w:hAnsi="Arial Black" w:cs="Times New Roman"/>
@@ -196,17 +203,9 @@
           <w:sz w:val="26"/>
           <w:szCs w:val="26"/>
         </w:rPr>
-        <w:t>bound computations at the same time on a single thread. They can run at the same time because when they’re waiting for a response, they’re just idle, so we can let the computer keep working on something that isn’t waiting. When we reach a point where we need the result of an asynchronous computation, we must </w:t>
-      </w:r>
-      <w:r>
-        <w:rPr>
-          <w:rFonts w:ascii="Arial Black" w:eastAsia="Times New Roman" w:hAnsi="Arial Black" w:cs="Courier New"/>
-          <w:color w:val="404040"/>
-          <w:sz w:val="23"/>
-          <w:szCs w:val="23"/>
-        </w:rPr>
-        <w:t>.await</w:t>
-      </w:r>
+        <w:t> it. In Rust, values that are ‘</w:t>
+      </w:r>
+      <w:proofErr w:type="spellStart"/>
       <w:r>
         <w:rPr>
           <w:rFonts w:ascii="Arial Black" w:eastAsia="Times New Roman" w:hAnsi="Arial Black" w:cs="Times New Roman"/>
@@ -214,9 +213,9 @@
           <w:sz w:val="26"/>
           <w:szCs w:val="26"/>
         </w:rPr>
-        <w:t> it. In Rust, values that are ‘</w:t>
-      </w:r>
-      <w:proofErr w:type="spellStart"/>
+        <w:t>awaitable</w:t>
+      </w:r>
+      <w:proofErr w:type="spellEnd"/>
       <w:r>
         <w:rPr>
           <w:rFonts w:ascii="Arial Black" w:eastAsia="Times New Roman" w:hAnsi="Arial Black" w:cs="Times New Roman"/>
@@ -224,18 +223,1468 @@
           <w:sz w:val="26"/>
           <w:szCs w:val="26"/>
         </w:rPr>
-        <w:t>awaitable</w:t>
+        <w:t>’ are known as ‘futures’.</w:t>
+      </w:r>
+    </w:p>
+    <w:p>
+      <w:pPr>
+        <w:rPr>
+          <w:rFonts w:ascii="Arial Black" w:hAnsi="Arial Black" w:cs="Times New Roman"/>
+          <w:sz w:val="36"/>
+          <w:szCs w:val="36"/>
+        </w:rPr>
+      </w:pPr>
+      <w:bookmarkStart w:id="0" w:name="_GoBack"/>
+      <w:r>
+        <w:rPr>
+          <w:rFonts w:ascii="Arial Black" w:hAnsi="Arial Black" w:cs="Times New Roman"/>
+          <w:sz w:val="36"/>
+          <w:szCs w:val="36"/>
+        </w:rPr>
+        <w:t>An </w:t>
+      </w:r>
+      <w:proofErr w:type="spellStart"/>
+      <w:r>
+        <w:rPr>
+          <w:rStyle w:val="HTMLCode"/>
+          <w:rFonts w:ascii="Arial Black" w:eastAsiaTheme="majorEastAsia" w:hAnsi="Arial Black" w:cs="Times New Roman"/>
+          <w:bCs/>
+          <w:sz w:val="36"/>
+          <w:szCs w:val="36"/>
+        </w:rPr>
+        <w:t>async</w:t>
       </w:r>
       <w:proofErr w:type="spellEnd"/>
       <w:r>
+        <w:rPr>
+          <w:rFonts w:ascii="Arial Black" w:hAnsi="Arial Black" w:cs="Times New Roman"/>
+          <w:sz w:val="36"/>
+          <w:szCs w:val="36"/>
+        </w:rPr>
+        <w:t> function does not (necessarily) start executing immediately</w:t>
+      </w:r>
+    </w:p>
+    <w:p>
+      <w:pPr>
+        <w:pStyle w:val="NormalWeb"/>
+        <w:shd w:val="clear" w:color="auto" w:fill="FFFFFF"/>
+        <w:rPr>
+          <w:rFonts w:ascii="Arial Black" w:hAnsi="Arial Black"/>
+          <w:color w:val="404040"/>
+          <w:sz w:val="26"/>
+          <w:szCs w:val="26"/>
+        </w:rPr>
+      </w:pPr>
+      <w:r>
+        <w:rPr>
+          <w:rFonts w:ascii="Arial Black" w:hAnsi="Arial Black"/>
+          <w:color w:val="404040"/>
+          <w:sz w:val="26"/>
+          <w:szCs w:val="26"/>
+        </w:rPr>
+        <w:t>To start an asynchronous function, you must either </w:t>
+      </w:r>
+      <w:r>
+        <w:rPr>
+          <w:rStyle w:val="HTMLCode"/>
+          <w:rFonts w:ascii="Arial Black" w:eastAsiaTheme="majorEastAsia" w:hAnsi="Arial Black"/>
+          <w:color w:val="404040"/>
+          <w:sz w:val="23"/>
+          <w:szCs w:val="23"/>
+        </w:rPr>
+        <w:t>.await</w:t>
+      </w:r>
+      <w:r>
+        <w:rPr>
+          <w:rFonts w:ascii="Arial Black" w:hAnsi="Arial Black"/>
+          <w:color w:val="404040"/>
+          <w:sz w:val="26"/>
+          <w:szCs w:val="26"/>
+        </w:rPr>
+        <w:t> it or launch a task using an </w:t>
+      </w:r>
+      <w:r>
+        <w:rPr>
+          <w:rStyle w:val="Emphasis"/>
+          <w:rFonts w:ascii="Arial Black" w:hAnsi="Arial Black"/>
+          <w:color w:val="404040"/>
+          <w:sz w:val="26"/>
+          <w:szCs w:val="26"/>
+        </w:rPr>
+        <w:t>executor</w:t>
+      </w:r>
+      <w:r>
+        <w:rPr>
+          <w:rFonts w:ascii="Arial Black" w:hAnsi="Arial Black"/>
+          <w:color w:val="404040"/>
+          <w:sz w:val="26"/>
+          <w:szCs w:val="26"/>
+        </w:rPr>
+        <w:t> (we’ll get to that in a moment). Until this happens, all you have is a </w:t>
+      </w:r>
+      <w:r>
+        <w:rPr>
+          <w:rStyle w:val="HTMLCode"/>
+          <w:rFonts w:ascii="Arial Black" w:eastAsiaTheme="majorEastAsia" w:hAnsi="Arial Black"/>
+          <w:color w:val="404040"/>
+          <w:sz w:val="23"/>
+          <w:szCs w:val="23"/>
+        </w:rPr>
+        <w:t>Future</w:t>
+      </w:r>
+      <w:r>
+        <w:rPr>
+          <w:rFonts w:ascii="Arial Black" w:hAnsi="Arial Black"/>
+          <w:color w:val="404040"/>
+          <w:sz w:val="26"/>
+          <w:szCs w:val="26"/>
+        </w:rPr>
+        <w:t> that has not started. Let’s look at an example to make it clearer:</w:t>
+      </w:r>
+    </w:p>
+    <w:p>
+      <w:pPr>
+        <w:pStyle w:val="HTMLPreformatted"/>
+        <w:shd w:val="clear" w:color="auto" w:fill="303030"/>
+        <w:rPr>
+          <w:rStyle w:val="HTMLCode"/>
+          <w:rFonts w:ascii="Arial Black" w:eastAsiaTheme="majorEastAsia" w:hAnsi="Arial Black"/>
+          <w:color w:val="CCCCCC"/>
+          <w:sz w:val="22"/>
+          <w:szCs w:val="22"/>
+        </w:rPr>
+      </w:pPr>
+      <w:proofErr w:type="gramStart"/>
+      <w:r>
+        <w:rPr>
+          <w:rStyle w:val="kw"/>
+          <w:rFonts w:ascii="Arial Black" w:eastAsiaTheme="majorEastAsia" w:hAnsi="Arial Black"/>
+          <w:color w:val="F0DFAF"/>
+          <w:sz w:val="22"/>
+          <w:szCs w:val="22"/>
+        </w:rPr>
+        <w:lastRenderedPageBreak/>
+        <w:t>use</w:t>
+      </w:r>
+      <w:proofErr w:type="gramEnd"/>
+      <w:r>
+        <w:rPr>
+          <w:rStyle w:val="HTMLCode"/>
+          <w:rFonts w:ascii="Arial Black" w:eastAsiaTheme="majorEastAsia" w:hAnsi="Arial Black"/>
+          <w:color w:val="CCCCCC"/>
+          <w:sz w:val="22"/>
+          <w:szCs w:val="22"/>
+        </w:rPr>
+        <w:t xml:space="preserve"> </w:t>
+      </w:r>
+      <w:proofErr w:type="spellStart"/>
+      <w:r>
+        <w:rPr>
+          <w:rStyle w:val="pp"/>
+          <w:rFonts w:ascii="Arial Black" w:hAnsi="Arial Black"/>
+          <w:b/>
+          <w:bCs/>
+          <w:color w:val="FFCFAF"/>
+          <w:sz w:val="22"/>
+          <w:szCs w:val="22"/>
+        </w:rPr>
+        <w:t>async_std</w:t>
+      </w:r>
+      <w:proofErr w:type="spellEnd"/>
+      <w:r>
+        <w:rPr>
+          <w:rStyle w:val="pp"/>
+          <w:rFonts w:ascii="Arial Black" w:hAnsi="Arial Black"/>
+          <w:b/>
+          <w:bCs/>
+          <w:color w:val="FFCFAF"/>
+          <w:sz w:val="22"/>
+          <w:szCs w:val="22"/>
+        </w:rPr>
+        <w:t>::</w:t>
+      </w:r>
+      <w:r>
+        <w:rPr>
+          <w:rStyle w:val="HTMLCode"/>
+          <w:rFonts w:ascii="Arial Black" w:eastAsiaTheme="majorEastAsia" w:hAnsi="Arial Black"/>
+          <w:color w:val="CCCCCC"/>
+          <w:sz w:val="22"/>
+          <w:szCs w:val="22"/>
+        </w:rPr>
+        <w:t>task;</w:t>
+      </w:r>
+    </w:p>
+    <w:p>
+      <w:pPr>
+        <w:pStyle w:val="HTMLPreformatted"/>
+        <w:shd w:val="clear" w:color="auto" w:fill="303030"/>
+        <w:rPr>
+          <w:rStyle w:val="HTMLCode"/>
+          <w:rFonts w:ascii="Arial Black" w:eastAsiaTheme="majorEastAsia" w:hAnsi="Arial Black"/>
+          <w:color w:val="CCCCCC"/>
+          <w:sz w:val="22"/>
+          <w:szCs w:val="22"/>
+        </w:rPr>
+      </w:pPr>
+      <w:r>
+        <w:rPr>
+          <w:rStyle w:val="co"/>
+          <w:rFonts w:ascii="Arial Black" w:hAnsi="Arial Black"/>
+          <w:color w:val="7F9F7F"/>
+          <w:sz w:val="22"/>
+          <w:szCs w:val="22"/>
+        </w:rPr>
+        <w:t>// ^ we need this for task spawning</w:t>
+      </w:r>
+    </w:p>
+    <w:p>
+      <w:pPr>
+        <w:pStyle w:val="HTMLPreformatted"/>
+        <w:shd w:val="clear" w:color="auto" w:fill="303030"/>
+        <w:rPr>
+          <w:rStyle w:val="HTMLCode"/>
+          <w:rFonts w:ascii="Arial Black" w:eastAsiaTheme="majorEastAsia" w:hAnsi="Arial Black"/>
+          <w:color w:val="CCCCCC"/>
+          <w:sz w:val="22"/>
+          <w:szCs w:val="22"/>
+        </w:rPr>
+      </w:pPr>
+    </w:p>
+    <w:p>
+      <w:pPr>
+        <w:pStyle w:val="HTMLPreformatted"/>
+        <w:shd w:val="clear" w:color="auto" w:fill="303030"/>
+        <w:rPr>
+          <w:rStyle w:val="HTMLCode"/>
+          <w:rFonts w:ascii="Arial Black" w:eastAsiaTheme="majorEastAsia" w:hAnsi="Arial Black"/>
+          <w:color w:val="CCCCCC"/>
+          <w:sz w:val="22"/>
+          <w:szCs w:val="22"/>
+        </w:rPr>
+      </w:pPr>
+      <w:proofErr w:type="spellStart"/>
+      <w:proofErr w:type="gramStart"/>
+      <w:r>
+        <w:rPr>
+          <w:rStyle w:val="HTMLCode"/>
+          <w:rFonts w:ascii="Arial Black" w:eastAsiaTheme="majorEastAsia" w:hAnsi="Arial Black"/>
+          <w:color w:val="CCCCCC"/>
+          <w:sz w:val="22"/>
+          <w:szCs w:val="22"/>
+        </w:rPr>
+        <w:t>async</w:t>
+      </w:r>
+      <w:proofErr w:type="spellEnd"/>
+      <w:proofErr w:type="gramEnd"/>
+      <w:r>
+        <w:rPr>
+          <w:rStyle w:val="HTMLCode"/>
+          <w:rFonts w:ascii="Arial Black" w:eastAsiaTheme="majorEastAsia" w:hAnsi="Arial Black"/>
+          <w:color w:val="CCCCCC"/>
+          <w:sz w:val="22"/>
+          <w:szCs w:val="22"/>
+        </w:rPr>
+        <w:t xml:space="preserve"> </w:t>
+      </w:r>
+      <w:proofErr w:type="spellStart"/>
+      <w:r>
+        <w:rPr>
+          <w:rStyle w:val="kw"/>
+          <w:rFonts w:ascii="Arial Black" w:eastAsiaTheme="majorEastAsia" w:hAnsi="Arial Black"/>
+          <w:color w:val="F0DFAF"/>
+          <w:sz w:val="22"/>
+          <w:szCs w:val="22"/>
+        </w:rPr>
+        <w:t>fn</w:t>
+      </w:r>
+      <w:proofErr w:type="spellEnd"/>
+      <w:r>
+        <w:rPr>
+          <w:rStyle w:val="HTMLCode"/>
+          <w:rFonts w:ascii="Arial Black" w:eastAsiaTheme="majorEastAsia" w:hAnsi="Arial Black"/>
+          <w:color w:val="CCCCCC"/>
+          <w:sz w:val="22"/>
+          <w:szCs w:val="22"/>
+        </w:rPr>
+        <w:t xml:space="preserve"> </w:t>
+      </w:r>
+      <w:proofErr w:type="spellStart"/>
+      <w:r>
+        <w:rPr>
+          <w:rStyle w:val="HTMLCode"/>
+          <w:rFonts w:ascii="Arial Black" w:eastAsiaTheme="majorEastAsia" w:hAnsi="Arial Black"/>
+          <w:color w:val="CCCCCC"/>
+          <w:sz w:val="22"/>
+          <w:szCs w:val="22"/>
+        </w:rPr>
+        <w:t>negate_async</w:t>
+      </w:r>
+      <w:proofErr w:type="spellEnd"/>
+      <w:r>
+        <w:rPr>
+          <w:rStyle w:val="HTMLCode"/>
+          <w:rFonts w:ascii="Arial Black" w:eastAsiaTheme="majorEastAsia" w:hAnsi="Arial Black"/>
+          <w:color w:val="CCCCCC"/>
+          <w:sz w:val="22"/>
+          <w:szCs w:val="22"/>
+        </w:rPr>
+        <w:t xml:space="preserve">(n: </w:t>
+      </w:r>
+      <w:r>
+        <w:rPr>
+          <w:rStyle w:val="dt"/>
+          <w:rFonts w:ascii="Arial Black" w:hAnsi="Arial Black"/>
+          <w:color w:val="DFDFBF"/>
+          <w:sz w:val="22"/>
+          <w:szCs w:val="22"/>
+        </w:rPr>
+        <w:t>i32</w:t>
+      </w:r>
+      <w:r>
+        <w:rPr>
+          <w:rStyle w:val="HTMLCode"/>
+          <w:rFonts w:ascii="Arial Black" w:eastAsiaTheme="majorEastAsia" w:hAnsi="Arial Black"/>
+          <w:color w:val="CCCCCC"/>
+          <w:sz w:val="22"/>
+          <w:szCs w:val="22"/>
+        </w:rPr>
+        <w:t xml:space="preserve">) -&gt; </w:t>
+      </w:r>
+      <w:r>
+        <w:rPr>
+          <w:rStyle w:val="dt"/>
+          <w:rFonts w:ascii="Arial Black" w:hAnsi="Arial Black"/>
+          <w:color w:val="DFDFBF"/>
+          <w:sz w:val="22"/>
+          <w:szCs w:val="22"/>
+        </w:rPr>
+        <w:t>i32</w:t>
+      </w:r>
+      <w:r>
+        <w:rPr>
+          <w:rStyle w:val="HTMLCode"/>
+          <w:rFonts w:ascii="Arial Black" w:eastAsiaTheme="majorEastAsia" w:hAnsi="Arial Black"/>
+          <w:color w:val="CCCCCC"/>
+          <w:sz w:val="22"/>
+          <w:szCs w:val="22"/>
+        </w:rPr>
+        <w:t xml:space="preserve"> </w:t>
+      </w:r>
+      <w:r>
+        <w:rPr>
+          <w:rStyle w:val="op"/>
+          <w:rFonts w:ascii="Arial Black" w:hAnsi="Arial Black"/>
+          <w:color w:val="F0EFD0"/>
+          <w:sz w:val="22"/>
+          <w:szCs w:val="22"/>
+        </w:rPr>
+        <w:t>{</w:t>
+      </w:r>
+    </w:p>
+    <w:p>
+      <w:pPr>
+        <w:pStyle w:val="HTMLPreformatted"/>
+        <w:shd w:val="clear" w:color="auto" w:fill="303030"/>
+        <w:rPr>
+          <w:rStyle w:val="HTMLCode"/>
+          <w:rFonts w:ascii="Arial Black" w:eastAsiaTheme="majorEastAsia" w:hAnsi="Arial Black"/>
+          <w:color w:val="CCCCCC"/>
+          <w:sz w:val="22"/>
+          <w:szCs w:val="22"/>
+        </w:rPr>
+      </w:pPr>
+      <w:r>
+        <w:rPr>
+          <w:rStyle w:val="HTMLCode"/>
+          <w:rFonts w:ascii="Arial Black" w:eastAsiaTheme="majorEastAsia" w:hAnsi="Arial Black"/>
+          <w:color w:val="CCCCCC"/>
+          <w:sz w:val="22"/>
+          <w:szCs w:val="22"/>
+        </w:rPr>
+        <w:t xml:space="preserve">    </w:t>
+      </w:r>
+      <w:proofErr w:type="spellStart"/>
+      <w:proofErr w:type="gramStart"/>
+      <w:r>
+        <w:rPr>
+          <w:rStyle w:val="pp"/>
+          <w:rFonts w:ascii="Arial Black" w:hAnsi="Arial Black"/>
+          <w:b/>
+          <w:bCs/>
+          <w:color w:val="FFCFAF"/>
+          <w:sz w:val="22"/>
+          <w:szCs w:val="22"/>
+        </w:rPr>
+        <w:t>println</w:t>
+      </w:r>
+      <w:proofErr w:type="spellEnd"/>
+      <w:proofErr w:type="gramEnd"/>
+      <w:r>
+        <w:rPr>
+          <w:rStyle w:val="pp"/>
+          <w:rFonts w:ascii="Arial Black" w:hAnsi="Arial Black"/>
+          <w:b/>
+          <w:bCs/>
+          <w:color w:val="FFCFAF"/>
+          <w:sz w:val="22"/>
+          <w:szCs w:val="22"/>
+        </w:rPr>
+        <w:t>!</w:t>
+      </w:r>
+      <w:r>
+        <w:rPr>
+          <w:rStyle w:val="HTMLCode"/>
+          <w:rFonts w:ascii="Arial Black" w:eastAsiaTheme="majorEastAsia" w:hAnsi="Arial Black"/>
+          <w:color w:val="CCCCCC"/>
+          <w:sz w:val="22"/>
+          <w:szCs w:val="22"/>
+        </w:rPr>
+        <w:t>(</w:t>
+      </w:r>
+      <w:r>
+        <w:rPr>
+          <w:rStyle w:val="st"/>
+          <w:rFonts w:ascii="Arial Black" w:hAnsi="Arial Black"/>
+          <w:color w:val="CC9393"/>
+          <w:sz w:val="22"/>
+          <w:szCs w:val="22"/>
+        </w:rPr>
+        <w:t>"Negating {}"</w:t>
+      </w:r>
+      <w:r>
+        <w:rPr>
+          <w:rStyle w:val="HTMLCode"/>
+          <w:rFonts w:ascii="Arial Black" w:eastAsiaTheme="majorEastAsia" w:hAnsi="Arial Black"/>
+          <w:color w:val="CCCCCC"/>
+          <w:sz w:val="22"/>
+          <w:szCs w:val="22"/>
+        </w:rPr>
+        <w:t>, n);</w:t>
+      </w:r>
+    </w:p>
+    <w:p>
+      <w:pPr>
+        <w:pStyle w:val="HTMLPreformatted"/>
+        <w:shd w:val="clear" w:color="auto" w:fill="303030"/>
+        <w:rPr>
+          <w:rStyle w:val="HTMLCode"/>
+          <w:rFonts w:ascii="Arial Black" w:eastAsiaTheme="majorEastAsia" w:hAnsi="Arial Black"/>
+          <w:color w:val="CCCCCC"/>
+          <w:sz w:val="22"/>
+          <w:szCs w:val="22"/>
+        </w:rPr>
+      </w:pPr>
+      <w:r>
+        <w:rPr>
+          <w:rStyle w:val="HTMLCode"/>
+          <w:rFonts w:ascii="Arial Black" w:eastAsiaTheme="majorEastAsia" w:hAnsi="Arial Black"/>
+          <w:color w:val="CCCCCC"/>
+          <w:sz w:val="22"/>
+          <w:szCs w:val="22"/>
+        </w:rPr>
+        <w:t xml:space="preserve">    </w:t>
+      </w:r>
+      <w:r>
+        <w:rPr>
+          <w:rStyle w:val="pp"/>
+          <w:rFonts w:ascii="Arial Black" w:hAnsi="Arial Black"/>
+          <w:b/>
+          <w:bCs/>
+          <w:color w:val="FFCFAF"/>
+          <w:sz w:val="22"/>
+          <w:szCs w:val="22"/>
+        </w:rPr>
+        <w:t>task::</w:t>
+      </w:r>
+      <w:proofErr w:type="gramStart"/>
+      <w:r>
+        <w:rPr>
+          <w:rStyle w:val="HTMLCode"/>
+          <w:rFonts w:ascii="Arial Black" w:eastAsiaTheme="majorEastAsia" w:hAnsi="Arial Black"/>
+          <w:color w:val="CCCCCC"/>
+          <w:sz w:val="22"/>
+          <w:szCs w:val="22"/>
+        </w:rPr>
+        <w:t>sleep(</w:t>
+      </w:r>
+      <w:proofErr w:type="spellStart"/>
+      <w:proofErr w:type="gramEnd"/>
+      <w:r>
+        <w:rPr>
+          <w:rStyle w:val="pp"/>
+          <w:rFonts w:ascii="Arial Black" w:hAnsi="Arial Black"/>
+          <w:b/>
+          <w:bCs/>
+          <w:color w:val="FFCFAF"/>
+          <w:sz w:val="22"/>
+          <w:szCs w:val="22"/>
+        </w:rPr>
+        <w:t>std</w:t>
+      </w:r>
+      <w:proofErr w:type="spellEnd"/>
+      <w:r>
+        <w:rPr>
+          <w:rStyle w:val="pp"/>
+          <w:rFonts w:ascii="Arial Black" w:hAnsi="Arial Black"/>
+          <w:b/>
+          <w:bCs/>
+          <w:color w:val="FFCFAF"/>
+          <w:sz w:val="22"/>
+          <w:szCs w:val="22"/>
+        </w:rPr>
+        <w:t>::time::Duration::</w:t>
+      </w:r>
+      <w:proofErr w:type="spellStart"/>
+      <w:r>
+        <w:rPr>
+          <w:rStyle w:val="HTMLCode"/>
+          <w:rFonts w:ascii="Arial Black" w:eastAsiaTheme="majorEastAsia" w:hAnsi="Arial Black"/>
+          <w:color w:val="CCCCCC"/>
+          <w:sz w:val="22"/>
+          <w:szCs w:val="22"/>
+        </w:rPr>
+        <w:t>from_secs</w:t>
+      </w:r>
+      <w:proofErr w:type="spellEnd"/>
+      <w:r>
+        <w:rPr>
+          <w:rStyle w:val="HTMLCode"/>
+          <w:rFonts w:ascii="Arial Black" w:eastAsiaTheme="majorEastAsia" w:hAnsi="Arial Black"/>
+          <w:color w:val="CCCCCC"/>
+          <w:sz w:val="22"/>
+          <w:szCs w:val="22"/>
+        </w:rPr>
+        <w:t>(</w:t>
+      </w:r>
+      <w:r>
+        <w:rPr>
+          <w:rStyle w:val="dv"/>
+          <w:rFonts w:ascii="Arial Black" w:hAnsi="Arial Black"/>
+          <w:color w:val="DCDCCC"/>
+          <w:sz w:val="22"/>
+          <w:szCs w:val="22"/>
+        </w:rPr>
+        <w:t>5</w:t>
+      </w:r>
+      <w:r>
+        <w:rPr>
+          <w:rStyle w:val="HTMLCode"/>
+          <w:rFonts w:ascii="Arial Black" w:eastAsiaTheme="majorEastAsia" w:hAnsi="Arial Black"/>
+          <w:color w:val="CCCCCC"/>
+          <w:sz w:val="22"/>
+          <w:szCs w:val="22"/>
+        </w:rPr>
+        <w:t>)).await;</w:t>
+      </w:r>
+    </w:p>
+    <w:p>
+      <w:pPr>
+        <w:pStyle w:val="HTMLPreformatted"/>
+        <w:shd w:val="clear" w:color="auto" w:fill="303030"/>
+        <w:rPr>
+          <w:rStyle w:val="HTMLCode"/>
+          <w:rFonts w:ascii="Arial Black" w:eastAsiaTheme="majorEastAsia" w:hAnsi="Arial Black"/>
+          <w:color w:val="CCCCCC"/>
+          <w:sz w:val="22"/>
+          <w:szCs w:val="22"/>
+        </w:rPr>
+      </w:pPr>
+      <w:r>
+        <w:rPr>
+          <w:rStyle w:val="HTMLCode"/>
+          <w:rFonts w:ascii="Arial Black" w:eastAsiaTheme="majorEastAsia" w:hAnsi="Arial Black"/>
+          <w:color w:val="CCCCCC"/>
+          <w:sz w:val="22"/>
+          <w:szCs w:val="22"/>
+        </w:rPr>
+        <w:t xml:space="preserve">    </w:t>
+      </w:r>
+      <w:proofErr w:type="spellStart"/>
+      <w:proofErr w:type="gramStart"/>
+      <w:r>
+        <w:rPr>
+          <w:rStyle w:val="pp"/>
+          <w:rFonts w:ascii="Arial Black" w:hAnsi="Arial Black"/>
+          <w:b/>
+          <w:bCs/>
+          <w:color w:val="FFCFAF"/>
+          <w:sz w:val="22"/>
+          <w:szCs w:val="22"/>
+        </w:rPr>
+        <w:t>println</w:t>
+      </w:r>
+      <w:proofErr w:type="spellEnd"/>
+      <w:proofErr w:type="gramEnd"/>
+      <w:r>
+        <w:rPr>
+          <w:rStyle w:val="pp"/>
+          <w:rFonts w:ascii="Arial Black" w:hAnsi="Arial Black"/>
+          <w:b/>
+          <w:bCs/>
+          <w:color w:val="FFCFAF"/>
+          <w:sz w:val="22"/>
+          <w:szCs w:val="22"/>
+        </w:rPr>
+        <w:t>!</w:t>
+      </w:r>
+      <w:r>
+        <w:rPr>
+          <w:rStyle w:val="HTMLCode"/>
+          <w:rFonts w:ascii="Arial Black" w:eastAsiaTheme="majorEastAsia" w:hAnsi="Arial Black"/>
+          <w:color w:val="CCCCCC"/>
+          <w:sz w:val="22"/>
+          <w:szCs w:val="22"/>
+        </w:rPr>
+        <w:t>(</w:t>
+      </w:r>
+      <w:r>
+        <w:rPr>
+          <w:rStyle w:val="st"/>
+          <w:rFonts w:ascii="Arial Black" w:hAnsi="Arial Black"/>
+          <w:color w:val="CC9393"/>
+          <w:sz w:val="22"/>
+          <w:szCs w:val="22"/>
+        </w:rPr>
+        <w:t>"Finished sleeping for {}!"</w:t>
+      </w:r>
+      <w:r>
+        <w:rPr>
+          <w:rStyle w:val="HTMLCode"/>
+          <w:rFonts w:ascii="Arial Black" w:eastAsiaTheme="majorEastAsia" w:hAnsi="Arial Black"/>
+          <w:color w:val="CCCCCC"/>
+          <w:sz w:val="22"/>
+          <w:szCs w:val="22"/>
+        </w:rPr>
+        <w:t>, n);</w:t>
+      </w:r>
+    </w:p>
+    <w:p>
+      <w:pPr>
+        <w:pStyle w:val="HTMLPreformatted"/>
+        <w:shd w:val="clear" w:color="auto" w:fill="303030"/>
+        <w:rPr>
+          <w:rStyle w:val="HTMLCode"/>
+          <w:rFonts w:ascii="Arial Black" w:eastAsiaTheme="majorEastAsia" w:hAnsi="Arial Black"/>
+          <w:color w:val="CCCCCC"/>
+          <w:sz w:val="22"/>
+          <w:szCs w:val="22"/>
+        </w:rPr>
+      </w:pPr>
+      <w:r>
+        <w:rPr>
+          <w:rStyle w:val="HTMLCode"/>
+          <w:rFonts w:ascii="Arial Black" w:eastAsiaTheme="majorEastAsia" w:hAnsi="Arial Black"/>
+          <w:color w:val="CCCCCC"/>
+          <w:sz w:val="22"/>
+          <w:szCs w:val="22"/>
+        </w:rPr>
+        <w:t xml:space="preserve">    </w:t>
+      </w:r>
+      <w:proofErr w:type="gramStart"/>
+      <w:r>
+        <w:rPr>
+          <w:rStyle w:val="HTMLCode"/>
+          <w:rFonts w:ascii="Arial Black" w:eastAsiaTheme="majorEastAsia" w:hAnsi="Arial Black"/>
+          <w:color w:val="CCCCCC"/>
+          <w:sz w:val="22"/>
+          <w:szCs w:val="22"/>
+        </w:rPr>
+        <w:t>n</w:t>
+      </w:r>
+      <w:proofErr w:type="gramEnd"/>
+      <w:r>
+        <w:rPr>
+          <w:rStyle w:val="HTMLCode"/>
+          <w:rFonts w:ascii="Arial Black" w:eastAsiaTheme="majorEastAsia" w:hAnsi="Arial Black"/>
+          <w:color w:val="CCCCCC"/>
+          <w:sz w:val="22"/>
+          <w:szCs w:val="22"/>
+        </w:rPr>
+        <w:t xml:space="preserve"> * -</w:t>
+      </w:r>
+      <w:r>
+        <w:rPr>
+          <w:rStyle w:val="dv"/>
+          <w:rFonts w:ascii="Arial Black" w:hAnsi="Arial Black"/>
+          <w:color w:val="DCDCCC"/>
+          <w:sz w:val="22"/>
+          <w:szCs w:val="22"/>
+        </w:rPr>
+        <w:t>1</w:t>
+      </w:r>
+    </w:p>
+    <w:p>
+      <w:pPr>
+        <w:pStyle w:val="HTMLPreformatted"/>
+        <w:shd w:val="clear" w:color="auto" w:fill="303030"/>
+        <w:rPr>
+          <w:rStyle w:val="HTMLCode"/>
+          <w:rFonts w:ascii="Arial Black" w:eastAsiaTheme="majorEastAsia" w:hAnsi="Arial Black"/>
+          <w:color w:val="CCCCCC"/>
+          <w:sz w:val="22"/>
+          <w:szCs w:val="22"/>
+        </w:rPr>
+      </w:pPr>
+      <w:r>
+        <w:rPr>
+          <w:rStyle w:val="op"/>
+          <w:rFonts w:ascii="Arial Black" w:hAnsi="Arial Black"/>
+          <w:color w:val="F0EFD0"/>
+          <w:sz w:val="22"/>
+          <w:szCs w:val="22"/>
+        </w:rPr>
+        <w:t>}</w:t>
+      </w:r>
+    </w:p>
+    <w:p>
+      <w:pPr>
+        <w:pStyle w:val="HTMLPreformatted"/>
+        <w:shd w:val="clear" w:color="auto" w:fill="303030"/>
+        <w:rPr>
+          <w:rStyle w:val="HTMLCode"/>
+          <w:rFonts w:ascii="Arial Black" w:eastAsiaTheme="majorEastAsia" w:hAnsi="Arial Black"/>
+          <w:color w:val="CCCCCC"/>
+          <w:sz w:val="22"/>
+          <w:szCs w:val="22"/>
+        </w:rPr>
+      </w:pPr>
+    </w:p>
+    <w:p>
+      <w:pPr>
+        <w:pStyle w:val="HTMLPreformatted"/>
+        <w:shd w:val="clear" w:color="auto" w:fill="303030"/>
+        <w:rPr>
+          <w:rStyle w:val="HTMLCode"/>
+          <w:rFonts w:ascii="Arial Black" w:eastAsiaTheme="majorEastAsia" w:hAnsi="Arial Black"/>
+          <w:color w:val="CCCCCC"/>
+          <w:sz w:val="22"/>
+          <w:szCs w:val="22"/>
+        </w:rPr>
+      </w:pPr>
+      <w:proofErr w:type="spellStart"/>
+      <w:proofErr w:type="gramStart"/>
+      <w:r>
+        <w:rPr>
+          <w:rStyle w:val="HTMLCode"/>
+          <w:rFonts w:ascii="Arial Black" w:eastAsiaTheme="majorEastAsia" w:hAnsi="Arial Black"/>
+          <w:color w:val="CCCCCC"/>
+          <w:sz w:val="22"/>
+          <w:szCs w:val="22"/>
+        </w:rPr>
+        <w:t>async</w:t>
+      </w:r>
+      <w:proofErr w:type="spellEnd"/>
+      <w:proofErr w:type="gramEnd"/>
+      <w:r>
+        <w:rPr>
+          <w:rStyle w:val="HTMLCode"/>
+          <w:rFonts w:ascii="Arial Black" w:eastAsiaTheme="majorEastAsia" w:hAnsi="Arial Black"/>
+          <w:color w:val="CCCCCC"/>
+          <w:sz w:val="22"/>
+          <w:szCs w:val="22"/>
+        </w:rPr>
+        <w:t xml:space="preserve"> </w:t>
+      </w:r>
+      <w:proofErr w:type="spellStart"/>
+      <w:r>
+        <w:rPr>
+          <w:rStyle w:val="kw"/>
+          <w:rFonts w:ascii="Arial Black" w:eastAsiaTheme="majorEastAsia" w:hAnsi="Arial Black"/>
+          <w:color w:val="F0DFAF"/>
+          <w:sz w:val="22"/>
+          <w:szCs w:val="22"/>
+        </w:rPr>
+        <w:t>fn</w:t>
+      </w:r>
+      <w:proofErr w:type="spellEnd"/>
+      <w:r>
+        <w:rPr>
+          <w:rStyle w:val="HTMLCode"/>
+          <w:rFonts w:ascii="Arial Black" w:eastAsiaTheme="majorEastAsia" w:hAnsi="Arial Black"/>
+          <w:color w:val="CCCCCC"/>
+          <w:sz w:val="22"/>
+          <w:szCs w:val="22"/>
+        </w:rPr>
+        <w:t xml:space="preserve"> f() -&gt; </w:t>
+      </w:r>
+      <w:r>
+        <w:rPr>
+          <w:rStyle w:val="dt"/>
+          <w:rFonts w:ascii="Arial Black" w:hAnsi="Arial Black"/>
+          <w:color w:val="DFDFBF"/>
+          <w:sz w:val="22"/>
+          <w:szCs w:val="22"/>
+        </w:rPr>
+        <w:t>i32</w:t>
+      </w:r>
+      <w:r>
+        <w:rPr>
+          <w:rStyle w:val="HTMLCode"/>
+          <w:rFonts w:ascii="Arial Black" w:eastAsiaTheme="majorEastAsia" w:hAnsi="Arial Black"/>
+          <w:color w:val="CCCCCC"/>
+          <w:sz w:val="22"/>
+          <w:szCs w:val="22"/>
+        </w:rPr>
+        <w:t xml:space="preserve"> </w:t>
+      </w:r>
+      <w:r>
+        <w:rPr>
+          <w:rStyle w:val="op"/>
+          <w:rFonts w:ascii="Arial Black" w:hAnsi="Arial Black"/>
+          <w:color w:val="F0EFD0"/>
+          <w:sz w:val="22"/>
+          <w:szCs w:val="22"/>
+        </w:rPr>
+        <w:t>{</w:t>
+      </w:r>
+    </w:p>
+    <w:p>
+      <w:pPr>
+        <w:pStyle w:val="HTMLPreformatted"/>
+        <w:shd w:val="clear" w:color="auto" w:fill="303030"/>
+        <w:rPr>
+          <w:rStyle w:val="HTMLCode"/>
+          <w:rFonts w:ascii="Arial Black" w:eastAsiaTheme="majorEastAsia" w:hAnsi="Arial Black"/>
+          <w:color w:val="CCCCCC"/>
+          <w:sz w:val="22"/>
+          <w:szCs w:val="22"/>
+        </w:rPr>
+      </w:pPr>
+      <w:r>
+        <w:rPr>
+          <w:rStyle w:val="HTMLCode"/>
+          <w:rFonts w:ascii="Arial Black" w:eastAsiaTheme="majorEastAsia" w:hAnsi="Arial Black"/>
+          <w:color w:val="CCCCCC"/>
+          <w:sz w:val="22"/>
+          <w:szCs w:val="22"/>
+        </w:rPr>
+        <w:t xml:space="preserve">    </w:t>
+      </w:r>
+      <w:proofErr w:type="gramStart"/>
+      <w:r>
+        <w:rPr>
+          <w:rStyle w:val="kw"/>
+          <w:rFonts w:ascii="Arial Black" w:eastAsiaTheme="majorEastAsia" w:hAnsi="Arial Black"/>
+          <w:color w:val="F0DFAF"/>
+          <w:sz w:val="22"/>
+          <w:szCs w:val="22"/>
+        </w:rPr>
+        <w:t>let</w:t>
+      </w:r>
+      <w:proofErr w:type="gramEnd"/>
+      <w:r>
+        <w:rPr>
+          <w:rStyle w:val="HTMLCode"/>
+          <w:rFonts w:ascii="Arial Black" w:eastAsiaTheme="majorEastAsia" w:hAnsi="Arial Black"/>
+          <w:color w:val="CCCCCC"/>
+          <w:sz w:val="22"/>
+          <w:szCs w:val="22"/>
+        </w:rPr>
+        <w:t xml:space="preserve"> </w:t>
+      </w:r>
+      <w:proofErr w:type="spellStart"/>
+      <w:r>
+        <w:rPr>
+          <w:rStyle w:val="HTMLCode"/>
+          <w:rFonts w:ascii="Arial Black" w:eastAsiaTheme="majorEastAsia" w:hAnsi="Arial Black"/>
+          <w:color w:val="CCCCCC"/>
+          <w:sz w:val="22"/>
+          <w:szCs w:val="22"/>
+        </w:rPr>
+        <w:t>neg</w:t>
+      </w:r>
+      <w:proofErr w:type="spellEnd"/>
+      <w:r>
+        <w:rPr>
+          <w:rStyle w:val="HTMLCode"/>
+          <w:rFonts w:ascii="Arial Black" w:eastAsiaTheme="majorEastAsia" w:hAnsi="Arial Black"/>
+          <w:color w:val="CCCCCC"/>
+          <w:sz w:val="22"/>
+          <w:szCs w:val="22"/>
+        </w:rPr>
+        <w:t xml:space="preserve"> = </w:t>
+      </w:r>
+      <w:proofErr w:type="spellStart"/>
+      <w:r>
+        <w:rPr>
+          <w:rStyle w:val="HTMLCode"/>
+          <w:rFonts w:ascii="Arial Black" w:eastAsiaTheme="majorEastAsia" w:hAnsi="Arial Black"/>
+          <w:color w:val="CCCCCC"/>
+          <w:sz w:val="22"/>
+          <w:szCs w:val="22"/>
+        </w:rPr>
+        <w:t>negate_async</w:t>
+      </w:r>
+      <w:proofErr w:type="spellEnd"/>
+      <w:r>
+        <w:rPr>
+          <w:rStyle w:val="HTMLCode"/>
+          <w:rFonts w:ascii="Arial Black" w:eastAsiaTheme="majorEastAsia" w:hAnsi="Arial Black"/>
+          <w:color w:val="CCCCCC"/>
+          <w:sz w:val="22"/>
+          <w:szCs w:val="22"/>
+        </w:rPr>
+        <w:t>(</w:t>
+      </w:r>
+      <w:r>
+        <w:rPr>
+          <w:rStyle w:val="dv"/>
+          <w:rFonts w:ascii="Arial Black" w:hAnsi="Arial Black"/>
+          <w:color w:val="DCDCCC"/>
+          <w:sz w:val="22"/>
+          <w:szCs w:val="22"/>
+        </w:rPr>
+        <w:t>1</w:t>
+      </w:r>
+      <w:r>
+        <w:rPr>
+          <w:rStyle w:val="HTMLCode"/>
+          <w:rFonts w:ascii="Arial Black" w:eastAsiaTheme="majorEastAsia" w:hAnsi="Arial Black"/>
+          <w:color w:val="CCCCCC"/>
+          <w:sz w:val="22"/>
+          <w:szCs w:val="22"/>
+        </w:rPr>
+        <w:t>);</w:t>
+      </w:r>
+    </w:p>
+    <w:p>
+      <w:pPr>
+        <w:pStyle w:val="HTMLPreformatted"/>
+        <w:shd w:val="clear" w:color="auto" w:fill="303030"/>
+        <w:rPr>
+          <w:rStyle w:val="HTMLCode"/>
+          <w:rFonts w:ascii="Arial Black" w:eastAsiaTheme="majorEastAsia" w:hAnsi="Arial Black"/>
+          <w:color w:val="CCCCCC"/>
+          <w:sz w:val="22"/>
+          <w:szCs w:val="22"/>
+        </w:rPr>
+      </w:pPr>
+      <w:r>
+        <w:rPr>
+          <w:rStyle w:val="HTMLCode"/>
+          <w:rFonts w:ascii="Arial Black" w:eastAsiaTheme="majorEastAsia" w:hAnsi="Arial Black"/>
+          <w:color w:val="CCCCCC"/>
+          <w:sz w:val="22"/>
+          <w:szCs w:val="22"/>
+        </w:rPr>
+        <w:t xml:space="preserve">    </w:t>
+      </w:r>
+      <w:r>
+        <w:rPr>
+          <w:rStyle w:val="co"/>
+          <w:rFonts w:ascii="Arial Black" w:hAnsi="Arial Black"/>
+          <w:color w:val="7F9F7F"/>
+          <w:sz w:val="22"/>
+          <w:szCs w:val="22"/>
+        </w:rPr>
+        <w:t>// ... nothing happens yet</w:t>
+      </w:r>
+    </w:p>
+    <w:p>
+      <w:pPr>
+        <w:pStyle w:val="HTMLPreformatted"/>
+        <w:shd w:val="clear" w:color="auto" w:fill="303030"/>
+        <w:rPr>
+          <w:rStyle w:val="HTMLCode"/>
+          <w:rFonts w:ascii="Arial Black" w:eastAsiaTheme="majorEastAsia" w:hAnsi="Arial Black"/>
+          <w:color w:val="CCCCCC"/>
+          <w:sz w:val="22"/>
+          <w:szCs w:val="22"/>
+        </w:rPr>
+      </w:pPr>
+      <w:r>
+        <w:rPr>
+          <w:rStyle w:val="HTMLCode"/>
+          <w:rFonts w:ascii="Arial Black" w:eastAsiaTheme="majorEastAsia" w:hAnsi="Arial Black"/>
+          <w:color w:val="CCCCCC"/>
+          <w:sz w:val="22"/>
+          <w:szCs w:val="22"/>
+        </w:rPr>
+        <w:t xml:space="preserve">    </w:t>
+      </w:r>
+      <w:proofErr w:type="gramStart"/>
+      <w:r>
+        <w:rPr>
+          <w:rStyle w:val="kw"/>
+          <w:rFonts w:ascii="Arial Black" w:eastAsiaTheme="majorEastAsia" w:hAnsi="Arial Black"/>
+          <w:color w:val="F0DFAF"/>
+          <w:sz w:val="22"/>
+          <w:szCs w:val="22"/>
+        </w:rPr>
+        <w:t>let</w:t>
+      </w:r>
+      <w:proofErr w:type="gramEnd"/>
+      <w:r>
+        <w:rPr>
+          <w:rStyle w:val="HTMLCode"/>
+          <w:rFonts w:ascii="Arial Black" w:eastAsiaTheme="majorEastAsia" w:hAnsi="Arial Black"/>
+          <w:color w:val="CCCCCC"/>
+          <w:sz w:val="22"/>
+          <w:szCs w:val="22"/>
+        </w:rPr>
+        <w:t xml:space="preserve"> </w:t>
+      </w:r>
+      <w:proofErr w:type="spellStart"/>
+      <w:r>
+        <w:rPr>
+          <w:rStyle w:val="HTMLCode"/>
+          <w:rFonts w:ascii="Arial Black" w:eastAsiaTheme="majorEastAsia" w:hAnsi="Arial Black"/>
+          <w:color w:val="CCCCCC"/>
+          <w:sz w:val="22"/>
+          <w:szCs w:val="22"/>
+        </w:rPr>
+        <w:t>neg_task</w:t>
+      </w:r>
+      <w:proofErr w:type="spellEnd"/>
+      <w:r>
+        <w:rPr>
+          <w:rStyle w:val="HTMLCode"/>
+          <w:rFonts w:ascii="Arial Black" w:eastAsiaTheme="majorEastAsia" w:hAnsi="Arial Black"/>
+          <w:color w:val="CCCCCC"/>
+          <w:sz w:val="22"/>
+          <w:szCs w:val="22"/>
+        </w:rPr>
+        <w:t xml:space="preserve"> = </w:t>
+      </w:r>
+      <w:r>
+        <w:rPr>
+          <w:rStyle w:val="pp"/>
+          <w:rFonts w:ascii="Arial Black" w:hAnsi="Arial Black"/>
+          <w:b/>
+          <w:bCs/>
+          <w:color w:val="FFCFAF"/>
+          <w:sz w:val="22"/>
+          <w:szCs w:val="22"/>
+        </w:rPr>
+        <w:t>task::</w:t>
+      </w:r>
+      <w:r>
+        <w:rPr>
+          <w:rStyle w:val="HTMLCode"/>
+          <w:rFonts w:ascii="Arial Black" w:eastAsiaTheme="majorEastAsia" w:hAnsi="Arial Black"/>
+          <w:color w:val="CCCCCC"/>
+          <w:sz w:val="22"/>
+          <w:szCs w:val="22"/>
+        </w:rPr>
+        <w:t>spawn(</w:t>
+      </w:r>
+      <w:proofErr w:type="spellStart"/>
+      <w:r>
+        <w:rPr>
+          <w:rStyle w:val="HTMLCode"/>
+          <w:rFonts w:ascii="Arial Black" w:eastAsiaTheme="majorEastAsia" w:hAnsi="Arial Black"/>
+          <w:color w:val="CCCCCC"/>
+          <w:sz w:val="22"/>
+          <w:szCs w:val="22"/>
+        </w:rPr>
+        <w:t>negate_async</w:t>
+      </w:r>
+      <w:proofErr w:type="spellEnd"/>
+      <w:r>
+        <w:rPr>
+          <w:rStyle w:val="HTMLCode"/>
+          <w:rFonts w:ascii="Arial Black" w:eastAsiaTheme="majorEastAsia" w:hAnsi="Arial Black"/>
+          <w:color w:val="CCCCCC"/>
+          <w:sz w:val="22"/>
+          <w:szCs w:val="22"/>
+        </w:rPr>
+        <w:t>(</w:t>
+      </w:r>
+      <w:r>
+        <w:rPr>
+          <w:rStyle w:val="dv"/>
+          <w:rFonts w:ascii="Arial Black" w:hAnsi="Arial Black"/>
+          <w:color w:val="DCDCCC"/>
+          <w:sz w:val="22"/>
+          <w:szCs w:val="22"/>
+        </w:rPr>
+        <w:t>2</w:t>
+      </w:r>
+      <w:r>
+        <w:rPr>
+          <w:rStyle w:val="HTMLCode"/>
+          <w:rFonts w:ascii="Arial Black" w:eastAsiaTheme="majorEastAsia" w:hAnsi="Arial Black"/>
+          <w:color w:val="CCCCCC"/>
+          <w:sz w:val="22"/>
+          <w:szCs w:val="22"/>
+        </w:rPr>
+        <w:t>));</w:t>
+      </w:r>
+    </w:p>
+    <w:p>
+      <w:pPr>
+        <w:pStyle w:val="HTMLPreformatted"/>
+        <w:shd w:val="clear" w:color="auto" w:fill="303030"/>
+        <w:rPr>
+          <w:rStyle w:val="HTMLCode"/>
+          <w:rFonts w:ascii="Arial Black" w:eastAsiaTheme="majorEastAsia" w:hAnsi="Arial Black"/>
+          <w:color w:val="CCCCCC"/>
+          <w:sz w:val="22"/>
+          <w:szCs w:val="22"/>
+        </w:rPr>
+      </w:pPr>
+      <w:r>
+        <w:rPr>
+          <w:rStyle w:val="HTMLCode"/>
+          <w:rFonts w:ascii="Arial Black" w:eastAsiaTheme="majorEastAsia" w:hAnsi="Arial Black"/>
+          <w:color w:val="CCCCCC"/>
+          <w:sz w:val="22"/>
+          <w:szCs w:val="22"/>
+        </w:rPr>
+        <w:t xml:space="preserve">    </w:t>
+      </w:r>
+      <w:r>
+        <w:rPr>
+          <w:rStyle w:val="co"/>
+          <w:rFonts w:ascii="Arial Black" w:hAnsi="Arial Black"/>
+          <w:color w:val="7F9F7F"/>
+          <w:sz w:val="22"/>
+          <w:szCs w:val="22"/>
+        </w:rPr>
+        <w:t>// ^ this task /is/ started</w:t>
+      </w:r>
+    </w:p>
+    <w:p>
+      <w:pPr>
+        <w:pStyle w:val="HTMLPreformatted"/>
+        <w:shd w:val="clear" w:color="auto" w:fill="303030"/>
+        <w:rPr>
+          <w:rStyle w:val="HTMLCode"/>
+          <w:rFonts w:ascii="Arial Black" w:eastAsiaTheme="majorEastAsia" w:hAnsi="Arial Black"/>
+          <w:color w:val="CCCCCC"/>
+          <w:sz w:val="22"/>
+          <w:szCs w:val="22"/>
+        </w:rPr>
+      </w:pPr>
+      <w:r>
+        <w:rPr>
+          <w:rStyle w:val="HTMLCode"/>
+          <w:rFonts w:ascii="Arial Black" w:eastAsiaTheme="majorEastAsia" w:hAnsi="Arial Black"/>
+          <w:color w:val="CCCCCC"/>
+          <w:sz w:val="22"/>
+          <w:szCs w:val="22"/>
+        </w:rPr>
+        <w:t xml:space="preserve">    </w:t>
+      </w:r>
+      <w:r>
+        <w:rPr>
+          <w:rStyle w:val="pp"/>
+          <w:rFonts w:ascii="Arial Black" w:hAnsi="Arial Black"/>
+          <w:b/>
+          <w:bCs/>
+          <w:color w:val="FFCFAF"/>
+          <w:sz w:val="22"/>
+          <w:szCs w:val="22"/>
+        </w:rPr>
+        <w:t>task::</w:t>
+      </w:r>
+      <w:proofErr w:type="gramStart"/>
+      <w:r>
+        <w:rPr>
+          <w:rStyle w:val="HTMLCode"/>
+          <w:rFonts w:ascii="Arial Black" w:eastAsiaTheme="majorEastAsia" w:hAnsi="Arial Black"/>
+          <w:color w:val="CCCCCC"/>
+          <w:sz w:val="22"/>
+          <w:szCs w:val="22"/>
+        </w:rPr>
+        <w:t>sleep(</w:t>
+      </w:r>
+      <w:proofErr w:type="spellStart"/>
+      <w:proofErr w:type="gramEnd"/>
+      <w:r>
+        <w:rPr>
+          <w:rStyle w:val="pp"/>
+          <w:rFonts w:ascii="Arial Black" w:hAnsi="Arial Black"/>
+          <w:b/>
+          <w:bCs/>
+          <w:color w:val="FFCFAF"/>
+          <w:sz w:val="22"/>
+          <w:szCs w:val="22"/>
+        </w:rPr>
+        <w:t>std</w:t>
+      </w:r>
+      <w:proofErr w:type="spellEnd"/>
+      <w:r>
+        <w:rPr>
+          <w:rStyle w:val="pp"/>
+          <w:rFonts w:ascii="Arial Black" w:hAnsi="Arial Black"/>
+          <w:b/>
+          <w:bCs/>
+          <w:color w:val="FFCFAF"/>
+          <w:sz w:val="22"/>
+          <w:szCs w:val="22"/>
+        </w:rPr>
+        <w:t>::time::Duration::</w:t>
+      </w:r>
+      <w:proofErr w:type="spellStart"/>
+      <w:r>
+        <w:rPr>
+          <w:rStyle w:val="HTMLCode"/>
+          <w:rFonts w:ascii="Arial Black" w:eastAsiaTheme="majorEastAsia" w:hAnsi="Arial Black"/>
+          <w:color w:val="CCCCCC"/>
+          <w:sz w:val="22"/>
+          <w:szCs w:val="22"/>
+        </w:rPr>
+        <w:t>from_secs</w:t>
+      </w:r>
+      <w:proofErr w:type="spellEnd"/>
+      <w:r>
+        <w:rPr>
+          <w:rStyle w:val="HTMLCode"/>
+          <w:rFonts w:ascii="Arial Black" w:eastAsiaTheme="majorEastAsia" w:hAnsi="Arial Black"/>
+          <w:color w:val="CCCCCC"/>
+          <w:sz w:val="22"/>
+          <w:szCs w:val="22"/>
+        </w:rPr>
+        <w:t>(</w:t>
+      </w:r>
+      <w:r>
+        <w:rPr>
+          <w:rStyle w:val="dv"/>
+          <w:rFonts w:ascii="Arial Black" w:hAnsi="Arial Black"/>
+          <w:color w:val="DCDCCC"/>
+          <w:sz w:val="22"/>
+          <w:szCs w:val="22"/>
+        </w:rPr>
+        <w:t>1</w:t>
+      </w:r>
+      <w:r>
+        <w:rPr>
+          <w:rStyle w:val="HTMLCode"/>
+          <w:rFonts w:ascii="Arial Black" w:eastAsiaTheme="majorEastAsia" w:hAnsi="Arial Black"/>
+          <w:color w:val="CCCCCC"/>
+          <w:sz w:val="22"/>
+          <w:szCs w:val="22"/>
+        </w:rPr>
+        <w:t>)).await;</w:t>
+      </w:r>
+    </w:p>
+    <w:p>
+      <w:pPr>
+        <w:pStyle w:val="HTMLPreformatted"/>
+        <w:shd w:val="clear" w:color="auto" w:fill="303030"/>
+        <w:rPr>
+          <w:rStyle w:val="HTMLCode"/>
+          <w:rFonts w:ascii="Arial Black" w:eastAsiaTheme="majorEastAsia" w:hAnsi="Arial Black"/>
+          <w:color w:val="CCCCCC"/>
+          <w:sz w:val="22"/>
+          <w:szCs w:val="22"/>
+        </w:rPr>
+      </w:pPr>
+      <w:r>
+        <w:rPr>
+          <w:rStyle w:val="HTMLCode"/>
+          <w:rFonts w:ascii="Arial Black" w:eastAsiaTheme="majorEastAsia" w:hAnsi="Arial Black"/>
+          <w:color w:val="CCCCCC"/>
+          <w:sz w:val="22"/>
+          <w:szCs w:val="22"/>
+        </w:rPr>
+        <w:t xml:space="preserve">    </w:t>
+      </w:r>
+      <w:r>
+        <w:rPr>
+          <w:rStyle w:val="co"/>
+          <w:rFonts w:ascii="Arial Black" w:hAnsi="Arial Black"/>
+          <w:color w:val="7F9F7F"/>
+          <w:sz w:val="22"/>
+          <w:szCs w:val="22"/>
+        </w:rPr>
+        <w:t>// we sleep for effect.</w:t>
+      </w:r>
+    </w:p>
+    <w:p>
+      <w:pPr>
+        <w:pStyle w:val="HTMLPreformatted"/>
+        <w:shd w:val="clear" w:color="auto" w:fill="303030"/>
+        <w:rPr>
+          <w:rStyle w:val="HTMLCode"/>
+          <w:rFonts w:ascii="Arial Black" w:eastAsiaTheme="majorEastAsia" w:hAnsi="Arial Black"/>
+          <w:color w:val="CCCCCC"/>
+          <w:sz w:val="22"/>
+          <w:szCs w:val="22"/>
+        </w:rPr>
+      </w:pPr>
+    </w:p>
+    <w:p>
+      <w:pPr>
+        <w:pStyle w:val="HTMLPreformatted"/>
+        <w:shd w:val="clear" w:color="auto" w:fill="303030"/>
+        <w:rPr>
+          <w:rStyle w:val="HTMLCode"/>
+          <w:rFonts w:ascii="Arial Black" w:eastAsiaTheme="majorEastAsia" w:hAnsi="Arial Black"/>
+          <w:color w:val="CCCCCC"/>
+          <w:sz w:val="22"/>
+          <w:szCs w:val="22"/>
+        </w:rPr>
+      </w:pPr>
+      <w:r>
+        <w:rPr>
+          <w:rStyle w:val="HTMLCode"/>
+          <w:rFonts w:ascii="Arial Black" w:eastAsiaTheme="majorEastAsia" w:hAnsi="Arial Black"/>
+          <w:color w:val="CCCCCC"/>
+          <w:sz w:val="22"/>
+          <w:szCs w:val="22"/>
+        </w:rPr>
+        <w:t xml:space="preserve">    </w:t>
+      </w:r>
+      <w:proofErr w:type="spellStart"/>
+      <w:r>
+        <w:rPr>
+          <w:rStyle w:val="HTMLCode"/>
+          <w:rFonts w:ascii="Arial Black" w:eastAsiaTheme="majorEastAsia" w:hAnsi="Arial Black"/>
+          <w:color w:val="CCCCCC"/>
+          <w:sz w:val="22"/>
+          <w:szCs w:val="22"/>
+        </w:rPr>
+        <w:t>neg.await</w:t>
+      </w:r>
+      <w:proofErr w:type="spellEnd"/>
+      <w:r>
+        <w:rPr>
+          <w:rStyle w:val="HTMLCode"/>
+          <w:rFonts w:ascii="Arial Black" w:eastAsiaTheme="majorEastAsia" w:hAnsi="Arial Black"/>
+          <w:color w:val="CCCCCC"/>
+          <w:sz w:val="22"/>
+          <w:szCs w:val="22"/>
+        </w:rPr>
+        <w:t xml:space="preserve"> + </w:t>
+      </w:r>
+      <w:proofErr w:type="spellStart"/>
+      <w:r>
+        <w:rPr>
+          <w:rStyle w:val="HTMLCode"/>
+          <w:rFonts w:ascii="Arial Black" w:eastAsiaTheme="majorEastAsia" w:hAnsi="Arial Black"/>
+          <w:color w:val="CCCCCC"/>
+          <w:sz w:val="22"/>
+          <w:szCs w:val="22"/>
+        </w:rPr>
+        <w:t>neg_task.await</w:t>
+      </w:r>
+      <w:proofErr w:type="spellEnd"/>
+    </w:p>
+    <w:p>
+      <w:pPr>
+        <w:pStyle w:val="HTMLPreformatted"/>
+        <w:shd w:val="clear" w:color="auto" w:fill="303030"/>
+        <w:rPr>
+          <w:rStyle w:val="HTMLCode"/>
+          <w:rFonts w:ascii="Arial Black" w:eastAsiaTheme="majorEastAsia" w:hAnsi="Arial Black"/>
+          <w:color w:val="CCCCCC"/>
+          <w:sz w:val="22"/>
+          <w:szCs w:val="22"/>
+        </w:rPr>
+      </w:pPr>
+      <w:r>
+        <w:rPr>
+          <w:rStyle w:val="HTMLCode"/>
+          <w:rFonts w:ascii="Arial Black" w:eastAsiaTheme="majorEastAsia" w:hAnsi="Arial Black"/>
+          <w:color w:val="CCCCCC"/>
+          <w:sz w:val="22"/>
+          <w:szCs w:val="22"/>
+        </w:rPr>
+        <w:t xml:space="preserve">    </w:t>
+      </w:r>
+      <w:r>
+        <w:rPr>
+          <w:rStyle w:val="co"/>
+          <w:rFonts w:ascii="Arial Black" w:hAnsi="Arial Black"/>
+          <w:color w:val="7F9F7F"/>
+          <w:sz w:val="22"/>
+          <w:szCs w:val="22"/>
+        </w:rPr>
+        <w:t>// ^ this starts the first task `</w:t>
+      </w:r>
+      <w:proofErr w:type="spellStart"/>
+      <w:r>
+        <w:rPr>
+          <w:rStyle w:val="co"/>
+          <w:rFonts w:ascii="Arial Black" w:hAnsi="Arial Black"/>
+          <w:color w:val="7F9F7F"/>
+          <w:sz w:val="22"/>
+          <w:szCs w:val="22"/>
+        </w:rPr>
+        <w:t>neg</w:t>
+      </w:r>
+      <w:proofErr w:type="spellEnd"/>
+      <w:r>
+        <w:rPr>
+          <w:rStyle w:val="co"/>
+          <w:rFonts w:ascii="Arial Black" w:hAnsi="Arial Black"/>
+          <w:color w:val="7F9F7F"/>
+          <w:sz w:val="22"/>
+          <w:szCs w:val="22"/>
+        </w:rPr>
+        <w:t>`</w:t>
+      </w:r>
+    </w:p>
+    <w:p>
+      <w:pPr>
+        <w:pStyle w:val="HTMLPreformatted"/>
+        <w:shd w:val="clear" w:color="auto" w:fill="303030"/>
+        <w:rPr>
+          <w:rStyle w:val="HTMLCode"/>
+          <w:rFonts w:ascii="Arial Black" w:hAnsi="Arial Black"/>
+          <w:color w:val="7F9F7F"/>
+          <w:sz w:val="22"/>
+          <w:szCs w:val="22"/>
+        </w:rPr>
+      </w:pPr>
+      <w:r>
+        <w:rPr>
+          <w:rStyle w:val="HTMLCode"/>
+          <w:rFonts w:ascii="Arial Black" w:eastAsiaTheme="majorEastAsia" w:hAnsi="Arial Black"/>
+          <w:color w:val="CCCCCC"/>
+          <w:sz w:val="22"/>
+          <w:szCs w:val="22"/>
+        </w:rPr>
+        <w:t xml:space="preserve">    </w:t>
+      </w:r>
+      <w:r>
+        <w:rPr>
+          <w:rStyle w:val="co"/>
+          <w:rFonts w:ascii="Arial Black" w:hAnsi="Arial Black"/>
+          <w:color w:val="7F9F7F"/>
+          <w:sz w:val="22"/>
+          <w:szCs w:val="22"/>
+        </w:rPr>
+        <w:t>// and waits for both tasks to finish</w:t>
+      </w:r>
+    </w:p>
+    <w:p>
+      <w:pPr>
+        <w:pStyle w:val="HTMLPreformatted"/>
+        <w:shd w:val="clear" w:color="auto" w:fill="303030"/>
+        <w:rPr>
+          <w:rStyle w:val="op"/>
+          <w:rFonts w:ascii="Arial Black" w:hAnsi="Arial Black"/>
+          <w:color w:val="F0EFD0"/>
+          <w:sz w:val="22"/>
+          <w:szCs w:val="22"/>
+        </w:rPr>
+      </w:pPr>
+      <w:r>
+        <w:rPr>
+          <w:rStyle w:val="op"/>
+          <w:rFonts w:ascii="Arial Black" w:hAnsi="Arial Black"/>
+          <w:color w:val="F0EFD0"/>
+          <w:sz w:val="22"/>
+          <w:szCs w:val="22"/>
+        </w:rPr>
+        <w:t>}</w:t>
+      </w:r>
+    </w:p>
+    <w:bookmarkEnd w:id="0"/>
+    <w:p>
+      <w:pPr>
+        <w:shd w:val="clear" w:color="auto" w:fill="FFFFFF"/>
+        <w:spacing w:before="100" w:beforeAutospacing="1" w:after="100" w:afterAutospacing="1" w:line="240" w:lineRule="auto"/>
         <w:rPr>
           <w:rFonts w:ascii="Arial Black" w:eastAsia="Times New Roman" w:hAnsi="Arial Black" w:cs="Times New Roman"/>
           <w:color w:val="404040"/>
           <w:sz w:val="26"/>
           <w:szCs w:val="26"/>
         </w:rPr>
-        <w:t>’ are known as ‘futures’.</w:t>
-      </w:r>
+      </w:pPr>
     </w:p>
     <w:p>
       <w:pPr>
@@ -719,6 +2168,127 @@
       <w:szCs w:val="56"/>
     </w:rPr>
   </w:style>
+  <w:style w:type="character" w:styleId="HTMLCode">
+    <w:name w:val="HTML Code"/>
+    <w:basedOn w:val="DefaultParagraphFont"/>
+    <w:uiPriority w:val="99"/>
+    <w:semiHidden/>
+    <w:unhideWhenUsed/>
+    <w:rsid w:val="004B551D"/>
+    <w:rPr>
+      <w:rFonts w:ascii="Courier New" w:eastAsia="Times New Roman" w:hAnsi="Courier New" w:cs="Courier New"/>
+      <w:sz w:val="20"/>
+      <w:szCs w:val="20"/>
+    </w:rPr>
+  </w:style>
+  <w:style w:type="paragraph" w:styleId="NormalWeb">
+    <w:name w:val="Normal (Web)"/>
+    <w:basedOn w:val="Normal"/>
+    <w:uiPriority w:val="99"/>
+    <w:semiHidden/>
+    <w:unhideWhenUsed/>
+    <w:rsid w:val="004B551D"/>
+    <w:pPr>
+      <w:spacing w:before="100" w:beforeAutospacing="1" w:after="100" w:afterAutospacing="1" w:line="240" w:lineRule="auto"/>
+    </w:pPr>
+    <w:rPr>
+      <w:rFonts w:ascii="Times New Roman" w:eastAsia="Times New Roman" w:hAnsi="Times New Roman" w:cs="Times New Roman"/>
+      <w:sz w:val="24"/>
+      <w:szCs w:val="24"/>
+    </w:rPr>
+  </w:style>
+  <w:style w:type="character" w:styleId="Emphasis">
+    <w:name w:val="Emphasis"/>
+    <w:basedOn w:val="DefaultParagraphFont"/>
+    <w:uiPriority w:val="20"/>
+    <w:qFormat/>
+    <w:rsid w:val="004B551D"/>
+    <w:rPr>
+      <w:i/>
+      <w:iCs/>
+    </w:rPr>
+  </w:style>
+  <w:style w:type="paragraph" w:styleId="HTMLPreformatted">
+    <w:name w:val="HTML Preformatted"/>
+    <w:basedOn w:val="Normal"/>
+    <w:link w:val="HTMLPreformattedChar"/>
+    <w:uiPriority w:val="99"/>
+    <w:unhideWhenUsed/>
+    <w:rsid w:val="004B551D"/>
+    <w:pPr>
+      <w:tabs>
+        <w:tab w:val="left" w:pos="916"/>
+        <w:tab w:val="left" w:pos="1832"/>
+        <w:tab w:val="left" w:pos="2748"/>
+        <w:tab w:val="left" w:pos="3664"/>
+        <w:tab w:val="left" w:pos="4580"/>
+        <w:tab w:val="left" w:pos="5496"/>
+        <w:tab w:val="left" w:pos="6412"/>
+        <w:tab w:val="left" w:pos="7328"/>
+        <w:tab w:val="left" w:pos="8244"/>
+        <w:tab w:val="left" w:pos="9160"/>
+        <w:tab w:val="left" w:pos="10076"/>
+        <w:tab w:val="left" w:pos="10992"/>
+        <w:tab w:val="left" w:pos="11908"/>
+        <w:tab w:val="left" w:pos="12824"/>
+        <w:tab w:val="left" w:pos="13740"/>
+        <w:tab w:val="left" w:pos="14656"/>
+      </w:tabs>
+      <w:spacing w:after="0" w:line="240" w:lineRule="auto"/>
+    </w:pPr>
+    <w:rPr>
+      <w:rFonts w:ascii="Courier New" w:eastAsia="Times New Roman" w:hAnsi="Courier New" w:cs="Courier New"/>
+      <w:sz w:val="20"/>
+      <w:szCs w:val="20"/>
+    </w:rPr>
+  </w:style>
+  <w:style w:type="character" w:customStyle="1" w:styleId="HTMLPreformattedChar">
+    <w:name w:val="HTML Preformatted Char"/>
+    <w:basedOn w:val="DefaultParagraphFont"/>
+    <w:link w:val="HTMLPreformatted"/>
+    <w:uiPriority w:val="99"/>
+    <w:rsid w:val="004B551D"/>
+    <w:rPr>
+      <w:rFonts w:ascii="Courier New" w:eastAsia="Times New Roman" w:hAnsi="Courier New" w:cs="Courier New"/>
+      <w:sz w:val="20"/>
+      <w:szCs w:val="20"/>
+    </w:rPr>
+  </w:style>
+  <w:style w:type="character" w:customStyle="1" w:styleId="kw">
+    <w:name w:val="kw"/>
+    <w:basedOn w:val="DefaultParagraphFont"/>
+    <w:rsid w:val="004B551D"/>
+  </w:style>
+  <w:style w:type="character" w:customStyle="1" w:styleId="pp">
+    <w:name w:val="pp"/>
+    <w:basedOn w:val="DefaultParagraphFont"/>
+    <w:rsid w:val="004B551D"/>
+  </w:style>
+  <w:style w:type="character" w:customStyle="1" w:styleId="co">
+    <w:name w:val="co"/>
+    <w:basedOn w:val="DefaultParagraphFont"/>
+    <w:rsid w:val="004B551D"/>
+  </w:style>
+  <w:style w:type="character" w:customStyle="1" w:styleId="dt">
+    <w:name w:val="dt"/>
+    <w:basedOn w:val="DefaultParagraphFont"/>
+    <w:rsid w:val="004B551D"/>
+  </w:style>
+  <w:style w:type="character" w:customStyle="1" w:styleId="op">
+    <w:name w:val="op"/>
+    <w:basedOn w:val="DefaultParagraphFont"/>
+    <w:rsid w:val="004B551D"/>
+  </w:style>
+  <w:style w:type="character" w:customStyle="1" w:styleId="st">
+    <w:name w:val="st"/>
+    <w:basedOn w:val="DefaultParagraphFont"/>
+    <w:rsid w:val="004B551D"/>
+  </w:style>
+  <w:style w:type="character" w:customStyle="1" w:styleId="dv">
+    <w:name w:val="dv"/>
+    <w:basedOn w:val="DefaultParagraphFont"/>
+    <w:rsid w:val="004B551D"/>
+  </w:style>
 </w:styles>
 </file>
 

</xml_diff>